<commit_message>
still trying to cennect ...
</commit_message>
<xml_diff>
--- a/LOTOFACIL_100MIL.docx
+++ b/LOTOFACIL_100MIL.docx
@@ -65,15 +65,7 @@
           <w:sz w:val="28"/>
           <w:szCs w:val="28"/>
         </w:rPr>
-        <w:t>E</w:t>
-      </w:r>
-      <w:r>
-        <w:rPr>
-          <w:rFonts w:ascii="Consolas" w:hAnsi="Consolas" w:cs="Consolas"/>
-          <w:sz w:val="28"/>
-          <w:szCs w:val="28"/>
-        </w:rPr>
-        <w:t>scolhe um jogo, retorna e exclui</w:t>
+        <w:t>Escolhe um jogo, retorna e exclui</w:t>
       </w:r>
     </w:p>
     <w:p>
@@ -173,20 +165,46 @@
           <w:sz w:val="32"/>
           <w:szCs w:val="32"/>
         </w:rPr>
-        <w:t>5,15,25)</w:t>
-      </w:r>
-    </w:p>
-    <w:p>
-      <w:pPr>
-        <w:autoSpaceDE w:val="0"/>
-        <w:autoSpaceDN w:val="0"/>
-        <w:adjustRightInd w:val="0"/>
-        <w:spacing w:after="0" w:line="240" w:lineRule="auto"/>
-        <w:rPr>
-          <w:rFonts w:ascii="Consolas" w:hAnsi="Consolas" w:cs="Consolas"/>
-          <w:color w:val="538135" w:themeColor="accent6" w:themeShade="BF"/>
-          <w:sz w:val="32"/>
-          <w:szCs w:val="32"/>
+        <w:t>5,15,25</w:t>
+      </w:r>
+      <w:r>
+        <w:rPr>
+          <w:rFonts w:ascii="Consolas" w:hAnsi="Consolas" w:cs="Consolas"/>
+          <w:color w:val="538135" w:themeColor="accent6" w:themeShade="BF"/>
+          <w:sz w:val="32"/>
+          <w:szCs w:val="32"/>
+        </w:rPr>
+        <w:t>,</w:t>
+      </w:r>
+      <w:r>
+        <w:rPr>
+          <w:rFonts w:ascii="Consolas" w:hAnsi="Consolas" w:cs="Consolas"/>
+          <w:color w:val="FF0000"/>
+          <w:sz w:val="32"/>
+          <w:szCs w:val="32"/>
+        </w:rPr>
+        <w:t>5</w:t>
+      </w:r>
+      <w:r>
+        <w:rPr>
+          <w:rFonts w:ascii="Consolas" w:hAnsi="Consolas" w:cs="Consolas"/>
+          <w:color w:val="538135" w:themeColor="accent6" w:themeShade="BF"/>
+          <w:sz w:val="32"/>
+          <w:szCs w:val="32"/>
+        </w:rPr>
+        <w:t>)</w:t>
+      </w:r>
+    </w:p>
+    <w:p>
+      <w:pPr>
+        <w:autoSpaceDE w:val="0"/>
+        <w:autoSpaceDN w:val="0"/>
+        <w:adjustRightInd w:val="0"/>
+        <w:spacing w:after="0" w:line="240" w:lineRule="auto"/>
+        <w:rPr>
+          <w:rFonts w:ascii="Consolas" w:hAnsi="Consolas" w:cs="Consolas"/>
+          <w:sz w:val="28"/>
+          <w:szCs w:val="28"/>
         </w:rPr>
       </w:pPr>
       <w:r>
@@ -221,6 +239,65 @@
           <w:szCs w:val="28"/>
         </w:rPr>
         <w:t xml:space="preserve"> retorna e exclui</w:t>
+      </w:r>
+    </w:p>
+    <w:p>
+      <w:pPr>
+        <w:autoSpaceDE w:val="0"/>
+        <w:autoSpaceDN w:val="0"/>
+        <w:adjustRightInd w:val="0"/>
+        <w:spacing w:after="0" w:line="240" w:lineRule="auto"/>
+        <w:rPr>
+          <w:rFonts w:ascii="Consolas" w:hAnsi="Consolas" w:cs="Consolas"/>
+          <w:sz w:val="28"/>
+          <w:szCs w:val="28"/>
+        </w:rPr>
+      </w:pPr>
+    </w:p>
+    <w:p>
+      <w:pPr>
+        <w:autoSpaceDE w:val="0"/>
+        <w:autoSpaceDN w:val="0"/>
+        <w:adjustRightInd w:val="0"/>
+        <w:spacing w:after="0" w:line="240" w:lineRule="auto"/>
+        <w:rPr>
+          <w:rFonts w:ascii="Consolas" w:hAnsi="Consolas" w:cs="Consolas"/>
+          <w:color w:val="FF0000"/>
+          <w:sz w:val="28"/>
+          <w:szCs w:val="28"/>
+        </w:rPr>
+      </w:pPr>
+      <w:r>
+        <w:rPr>
+          <w:rFonts w:ascii="Consolas" w:hAnsi="Consolas" w:cs="Consolas"/>
+          <w:color w:val="FF0000"/>
+          <w:sz w:val="28"/>
+          <w:szCs w:val="28"/>
+        </w:rPr>
+        <w:t>EM VERMELHO A QUANTIDADE DE JOGOS QUE ELE QUER.</w:t>
+      </w:r>
+    </w:p>
+    <w:p>
+      <w:pPr>
+        <w:autoSpaceDE w:val="0"/>
+        <w:autoSpaceDN w:val="0"/>
+        <w:adjustRightInd w:val="0"/>
+        <w:spacing w:after="0" w:line="240" w:lineRule="auto"/>
+        <w:rPr>
+          <w:rFonts w:ascii="Consolas" w:hAnsi="Consolas" w:cs="Consolas"/>
+          <w:color w:val="FF0000"/>
+          <w:sz w:val="32"/>
+          <w:szCs w:val="32"/>
+        </w:rPr>
+      </w:pPr>
+      <w:r>
+        <w:rPr>
+          <w:rFonts w:ascii="Consolas" w:hAnsi="Consolas" w:cs="Consolas"/>
+          <w:color w:val="FF0000"/>
+          <w:sz w:val="28"/>
+          <w:szCs w:val="28"/>
+        </w:rPr>
+        <w:t xml:space="preserve">OBS: LIMITAR QUANTIDADE </w:t>
       </w:r>
     </w:p>
     <w:p>

</xml_diff>